<commit_message>
Update codes et ajout heater_on_off_2
</commit_message>
<xml_diff>
--- a/docs/GMC-3005_Énoncé_du_TP_V2.docx
+++ b/docs/GMC-3005_Énoncé_du_TP_V2.docx
@@ -10,7 +10,6 @@
           <w:rFonts w:ascii="Times New Roman" w:hAnsi="Times New Roman" w:cs="Times New Roman"/>
           <w:sz w:val="20"/>
           <w:szCs w:val="20"/>
-          <w:lang w:val="en-CA"/>
         </w:rPr>
       </w:pPr>
       <w:r>
@@ -85,7 +84,6 @@
           <w:rFonts w:ascii="Times New Roman" w:hAnsi="Times New Roman" w:cs="Times New Roman"/>
           <w:sz w:val="20"/>
           <w:szCs w:val="20"/>
-          <w:lang w:val="en-CA"/>
         </w:rPr>
         <w:t>GMC 3005</w:t>
       </w:r>
@@ -98,7 +96,6 @@
           <w:rFonts w:ascii="Times New Roman" w:hAnsi="Times New Roman" w:cs="Times New Roman"/>
           <w:sz w:val="20"/>
           <w:szCs w:val="20"/>
-          <w:lang w:val="en-CA"/>
         </w:rPr>
       </w:pPr>
       <w:r>
@@ -106,57 +103,33 @@
           <w:rFonts w:ascii="Times New Roman" w:hAnsi="Times New Roman" w:cs="Times New Roman"/>
           <w:sz w:val="20"/>
           <w:szCs w:val="20"/>
-          <w:lang w:val="en-CA"/>
-        </w:rPr>
-        <w:t xml:space="preserve">Prof. Louis Gosselin, </w:t>
-      </w:r>
-      <w:proofErr w:type="spellStart"/>
-      <w:r>
+        </w:rPr>
+        <w:t>Prof. Louis Gosselin, ing., Ph.D.</w:t>
+      </w:r>
+    </w:p>
+    <w:p>
+      <w:pPr>
+        <w:spacing w:after="0"/>
+        <w:jc w:val="right"/>
         <w:rPr>
           <w:rFonts w:ascii="Times New Roman" w:hAnsi="Times New Roman" w:cs="Times New Roman"/>
           <w:sz w:val="20"/>
           <w:szCs w:val="20"/>
-          <w:lang w:val="en-CA"/>
-        </w:rPr>
-        <w:t>ing</w:t>
-      </w:r>
-      <w:proofErr w:type="spellEnd"/>
+        </w:rPr>
+      </w:pPr>
       <w:r>
         <w:rPr>
           <w:rFonts w:ascii="Times New Roman" w:hAnsi="Times New Roman" w:cs="Times New Roman"/>
           <w:sz w:val="20"/>
           <w:szCs w:val="20"/>
-          <w:lang w:val="en-CA"/>
-        </w:rPr>
-        <w:t>., Ph.D.</w:t>
-      </w:r>
-    </w:p>
-    <w:p>
-      <w:pPr>
-        <w:spacing w:after="0"/>
-        <w:jc w:val="right"/>
+        </w:rPr>
+        <w:t>A202</w:t>
+      </w:r>
+      <w:r>
         <w:rPr>
           <w:rFonts w:ascii="Times New Roman" w:hAnsi="Times New Roman" w:cs="Times New Roman"/>
           <w:sz w:val="20"/>
           <w:szCs w:val="20"/>
-          <w:lang w:val="en-CA"/>
-        </w:rPr>
-      </w:pPr>
-      <w:r>
-        <w:rPr>
-          <w:rFonts w:ascii="Times New Roman" w:hAnsi="Times New Roman" w:cs="Times New Roman"/>
-          <w:sz w:val="20"/>
-          <w:szCs w:val="20"/>
-          <w:lang w:val="en-CA"/>
-        </w:rPr>
-        <w:t>A202</w:t>
-      </w:r>
-      <w:r>
-        <w:rPr>
-          <w:rFonts w:ascii="Times New Roman" w:hAnsi="Times New Roman" w:cs="Times New Roman"/>
-          <w:sz w:val="20"/>
-          <w:szCs w:val="20"/>
-          <w:lang w:val="en-CA"/>
         </w:rPr>
         <w:t>5</w:t>
       </w:r>
@@ -170,7 +143,6 @@
           <w:sz w:val="16"/>
           <w:szCs w:val="16"/>
           <w:u w:val="single"/>
-          <w:lang w:val="en-CA"/>
         </w:rPr>
       </w:pPr>
     </w:p>
@@ -183,7 +155,6 @@
           <w:sz w:val="16"/>
           <w:szCs w:val="16"/>
           <w:u w:val="single"/>
-          <w:lang w:val="en-CA"/>
         </w:rPr>
       </w:pPr>
     </w:p>
@@ -192,7 +163,6 @@
         <w:spacing w:after="0" w:line="240" w:lineRule="auto"/>
         <w:rPr>
           <w:rFonts w:ascii="Times New Roman" w:hAnsi="Times New Roman" w:cs="Times New Roman"/>
-          <w:lang w:val="en-CA"/>
         </w:rPr>
       </w:pPr>
     </w:p>
@@ -201,7 +171,6 @@
         <w:spacing w:after="0" w:line="240" w:lineRule="auto"/>
         <w:rPr>
           <w:rFonts w:ascii="Times New Roman" w:hAnsi="Times New Roman" w:cs="Times New Roman"/>
-          <w:lang w:val="en-CA"/>
         </w:rPr>
       </w:pPr>
     </w:p>
@@ -210,7 +179,6 @@
         <w:spacing w:after="0" w:line="240" w:lineRule="auto"/>
         <w:rPr>
           <w:rFonts w:ascii="Times New Roman" w:hAnsi="Times New Roman" w:cs="Times New Roman"/>
-          <w:lang w:val="en-CA"/>
         </w:rPr>
       </w:pPr>
     </w:p>
@@ -219,7 +187,6 @@
         <w:spacing w:after="0" w:line="240" w:lineRule="auto"/>
         <w:rPr>
           <w:rFonts w:ascii="Times New Roman" w:hAnsi="Times New Roman" w:cs="Times New Roman"/>
-          <w:lang w:val="en-CA"/>
         </w:rPr>
       </w:pPr>
     </w:p>
@@ -228,7 +195,6 @@
         <w:spacing w:after="0" w:line="240" w:lineRule="auto"/>
         <w:rPr>
           <w:rFonts w:ascii="Times New Roman" w:hAnsi="Times New Roman" w:cs="Times New Roman"/>
-          <w:lang w:val="en-CA"/>
         </w:rPr>
       </w:pPr>
     </w:p>
@@ -237,7 +203,6 @@
         <w:spacing w:after="0" w:line="240" w:lineRule="auto"/>
         <w:rPr>
           <w:rFonts w:ascii="Times New Roman" w:hAnsi="Times New Roman" w:cs="Times New Roman"/>
-          <w:lang w:val="en-CA"/>
         </w:rPr>
       </w:pPr>
     </w:p>
@@ -404,7 +369,7 @@
       </w:r>
       <w:r>
         <w:rPr>
-          <w:rStyle w:val="Appelnotedebasdep"/>
+          <w:rStyle w:val="FootnoteReference"/>
           <w:rFonts w:ascii="Times New Roman" w:hAnsi="Times New Roman" w:cs="Times New Roman"/>
         </w:rPr>
         <w:footnoteReference w:id="1"/>
@@ -435,7 +400,7 @@
       </w:r>
       <w:r>
         <w:rPr>
-          <w:rStyle w:val="Appelnotedebasdep"/>
+          <w:rStyle w:val="FootnoteReference"/>
           <w:rFonts w:ascii="Times New Roman" w:hAnsi="Times New Roman" w:cs="Times New Roman"/>
         </w:rPr>
         <w:footnoteReference w:id="2"/>
@@ -558,7 +523,7 @@
       </w:r>
       <w:r>
         <w:rPr>
-          <w:rStyle w:val="Appelnotedebasdep"/>
+          <w:rStyle w:val="FootnoteReference"/>
           <w:rFonts w:ascii="Times New Roman" w:hAnsi="Times New Roman" w:cs="Times New Roman"/>
         </w:rPr>
         <w:footnoteReference w:id="3"/>
@@ -707,7 +672,7 @@
       </w:r>
       <w:r>
         <w:rPr>
-          <w:rStyle w:val="Appelnotedebasdep"/>
+          <w:rStyle w:val="FootnoteReference"/>
           <w:rFonts w:ascii="Times New Roman" w:hAnsi="Times New Roman" w:cs="Times New Roman"/>
         </w:rPr>
         <w:footnoteReference w:id="4"/>
@@ -721,7 +686,7 @@
       </w:r>
       <w:r>
         <w:rPr>
-          <w:rStyle w:val="Appelnotedebasdep"/>
+          <w:rStyle w:val="FootnoteReference"/>
           <w:rFonts w:ascii="Times New Roman" w:hAnsi="Times New Roman" w:cs="Times New Roman"/>
         </w:rPr>
         <w:footnoteReference w:id="5"/>
@@ -766,7 +731,7 @@
       </w:r>
       <w:r>
         <w:rPr>
-          <w:rStyle w:val="Appelnotedebasdep"/>
+          <w:rStyle w:val="FootnoteReference"/>
           <w:rFonts w:ascii="Times New Roman" w:hAnsi="Times New Roman" w:cs="Times New Roman"/>
         </w:rPr>
         <w:footnoteReference w:id="6"/>
@@ -2646,7 +2611,7 @@
       <w:hyperlink r:id="rId13" w:history="1">
         <w:r>
           <w:rPr>
-            <w:rStyle w:val="Lienhypertexte"/>
+            <w:rStyle w:val="Hyperlink"/>
             <w:rFonts w:ascii="Times New Roman" w:hAnsi="Times New Roman" w:cs="Times New Roman"/>
           </w:rPr>
           <w:t>https://doi.org/10.5683/SP3/IAAS16</w:t>
@@ -2997,7 +2962,7 @@
     </w:p>
     <w:p>
       <w:pPr>
-        <w:pStyle w:val="Paragraphedeliste"/>
+        <w:pStyle w:val="ListParagraph"/>
         <w:numPr>
           <w:ilvl w:val="0"/>
           <w:numId w:val="5"/>
@@ -3016,7 +2981,7 @@
     </w:p>
     <w:p>
       <w:pPr>
-        <w:pStyle w:val="Paragraphedeliste"/>
+        <w:pStyle w:val="ListParagraph"/>
         <w:numPr>
           <w:ilvl w:val="0"/>
           <w:numId w:val="5"/>
@@ -3035,7 +3000,7 @@
     </w:p>
     <w:p>
       <w:pPr>
-        <w:pStyle w:val="Paragraphedeliste"/>
+        <w:pStyle w:val="ListParagraph"/>
         <w:numPr>
           <w:ilvl w:val="0"/>
           <w:numId w:val="5"/>
@@ -5873,7 +5838,7 @@
     </w:p>
     <w:p>
       <w:pPr>
-        <w:pStyle w:val="Paragraphedeliste"/>
+        <w:pStyle w:val="ListParagraph"/>
         <w:numPr>
           <w:ilvl w:val="0"/>
           <w:numId w:val="6"/>
@@ -5936,7 +5901,7 @@
     </w:p>
     <w:p>
       <w:pPr>
-        <w:pStyle w:val="Paragraphedeliste"/>
+        <w:pStyle w:val="ListParagraph"/>
         <w:numPr>
           <w:ilvl w:val="0"/>
           <w:numId w:val="6"/>
@@ -5973,7 +5938,7 @@
     </w:p>
     <w:p>
       <w:pPr>
-        <w:pStyle w:val="Paragraphedeliste"/>
+        <w:pStyle w:val="ListParagraph"/>
         <w:numPr>
           <w:ilvl w:val="0"/>
           <w:numId w:val="6"/>
@@ -5992,7 +5957,7 @@
     </w:p>
     <w:p>
       <w:pPr>
-        <w:pStyle w:val="Paragraphedeliste"/>
+        <w:pStyle w:val="ListParagraph"/>
         <w:jc w:val="both"/>
         <w:rPr>
           <w:rFonts w:ascii="Times New Roman" w:eastAsiaTheme="minorEastAsia" w:hAnsi="Times New Roman" w:cs="Times New Roman"/>
@@ -6132,7 +6097,7 @@
       </w:r>
       <w:r>
         <w:rPr>
-          <w:rStyle w:val="Appelnotedebasdep"/>
+          <w:rStyle w:val="FootnoteReference"/>
           <w:rFonts w:ascii="Times New Roman" w:hAnsi="Times New Roman" w:cs="Times New Roman"/>
         </w:rPr>
         <w:footnoteReference w:id="7"/>
@@ -6214,7 +6179,7 @@
       <w:hyperlink r:id="rId18" w:history="1">
         <w:r>
           <w:rPr>
-            <w:rStyle w:val="Lienhypertexte"/>
+            <w:rStyle w:val="Hyperlink"/>
             <w:rFonts w:ascii="Times New Roman" w:hAnsi="Times New Roman" w:cs="Times New Roman"/>
           </w:rPr>
           <w:t>https://pvwatts.nrel.gov/</w:t>
@@ -6346,7 +6311,7 @@
     </w:p>
     <w:p>
       <w:pPr>
-        <w:pStyle w:val="Paragraphedeliste"/>
+        <w:pStyle w:val="ListParagraph"/>
         <w:numPr>
           <w:ilvl w:val="0"/>
           <w:numId w:val="7"/>
@@ -6384,7 +6349,7 @@
     </w:p>
     <w:p>
       <w:pPr>
-        <w:pStyle w:val="Paragraphedeliste"/>
+        <w:pStyle w:val="ListParagraph"/>
         <w:numPr>
           <w:ilvl w:val="1"/>
           <w:numId w:val="7"/>
@@ -6402,7 +6367,7 @@
     </w:p>
     <w:p>
       <w:pPr>
-        <w:pStyle w:val="Paragraphedeliste"/>
+        <w:pStyle w:val="ListParagraph"/>
         <w:numPr>
           <w:ilvl w:val="1"/>
           <w:numId w:val="7"/>
@@ -6458,7 +6423,7 @@
       <w:hyperlink r:id="rId19" w:tgtFrame="_blank" w:tooltip="https://www.ansys.com/academic/students" w:history="1">
         <w:r>
           <w:rPr>
-            <w:rStyle w:val="Lienhypertexte"/>
+            <w:rStyle w:val="Hyperlink"/>
             <w:strike/>
           </w:rPr>
           <w:t>https://www.ansys.com/academic/students</w:t>
@@ -6533,7 +6498,7 @@
       </w:r>
       <w:r>
         <w:rPr>
-          <w:rStyle w:val="Appelnotedebasdep"/>
+          <w:rStyle w:val="FootnoteReference"/>
           <w:rFonts w:ascii="Times New Roman" w:hAnsi="Times New Roman" w:cs="Times New Roman"/>
           <w:u w:val="single"/>
         </w:rPr>
@@ -6616,7 +6581,7 @@
       </w:r>
       <w:r>
         <w:rPr>
-          <w:rStyle w:val="Appelnotedebasdep"/>
+          <w:rStyle w:val="FootnoteReference"/>
           <w:rFonts w:ascii="Times New Roman" w:hAnsi="Times New Roman" w:cs="Times New Roman"/>
         </w:rPr>
         <w:footnoteReference w:id="9"/>
@@ -6635,7 +6600,7 @@
       </w:r>
       <w:r>
         <w:rPr>
-          <w:rStyle w:val="Appelnotedebasdep"/>
+          <w:rStyle w:val="FootnoteReference"/>
           <w:rFonts w:ascii="Times New Roman" w:hAnsi="Times New Roman" w:cs="Times New Roman"/>
         </w:rPr>
         <w:footnoteReference w:id="10"/>
@@ -6721,7 +6686,7 @@
       </w:r>
       <w:r>
         <w:rPr>
-          <w:rStyle w:val="Appelnotedebasdep"/>
+          <w:rStyle w:val="FootnoteReference"/>
           <w:rFonts w:ascii="Times New Roman" w:hAnsi="Times New Roman" w:cs="Times New Roman"/>
         </w:rPr>
         <w:footnoteReference w:id="11"/>
@@ -7151,7 +7116,7 @@
     </w:p>
     <w:tbl>
       <w:tblPr>
-        <w:tblStyle w:val="Grilledutableau"/>
+        <w:tblStyle w:val="TableGrid"/>
         <w:tblW w:w="0" w:type="auto"/>
         <w:tblLook w:val="04A0" w:firstRow="1" w:lastRow="0" w:firstColumn="1" w:lastColumn="0" w:noHBand="0" w:noVBand="1"/>
       </w:tblPr>
@@ -7727,7 +7692,7 @@
     </w:p>
     <w:p>
       <w:pPr>
-        <w:pStyle w:val="Paragraphedeliste"/>
+        <w:pStyle w:val="ListParagraph"/>
         <w:numPr>
           <w:ilvl w:val="0"/>
           <w:numId w:val="1"/>
@@ -7758,7 +7723,7 @@
     </w:p>
     <w:p>
       <w:pPr>
-        <w:pStyle w:val="Paragraphedeliste"/>
+        <w:pStyle w:val="ListParagraph"/>
         <w:numPr>
           <w:ilvl w:val="0"/>
           <w:numId w:val="1"/>
@@ -7802,7 +7767,7 @@
     </w:p>
     <w:p>
       <w:pPr>
-        <w:pStyle w:val="Paragraphedeliste"/>
+        <w:pStyle w:val="ListParagraph"/>
         <w:numPr>
           <w:ilvl w:val="0"/>
           <w:numId w:val="1"/>
@@ -7888,7 +7853,7 @@
     </w:p>
     <w:tbl>
       <w:tblPr>
-        <w:tblStyle w:val="Grilledutableau"/>
+        <w:tblStyle w:val="TableGrid"/>
         <w:tblW w:w="0" w:type="auto"/>
         <w:tblLook w:val="04A0" w:firstRow="1" w:lastRow="0" w:firstColumn="1" w:lastColumn="0" w:noHBand="0" w:noVBand="1"/>
       </w:tblPr>
@@ -9255,7 +9220,7 @@
     </w:p>
     <w:tbl>
       <w:tblPr>
-        <w:tblStyle w:val="Grilledutableau"/>
+        <w:tblStyle w:val="TableGrid"/>
         <w:tblW w:w="0" w:type="auto"/>
         <w:tblLook w:val="04A0" w:firstRow="1" w:lastRow="0" w:firstColumn="1" w:lastColumn="0" w:noHBand="0" w:noVBand="1"/>
       </w:tblPr>
@@ -10422,7 +10387,7 @@
     </w:p>
     <w:tbl>
       <w:tblPr>
-        <w:tblStyle w:val="Grilledutableau"/>
+        <w:tblStyle w:val="TableGrid"/>
         <w:tblW w:w="0" w:type="auto"/>
         <w:tblLook w:val="04A0" w:firstRow="1" w:lastRow="0" w:firstColumn="1" w:lastColumn="0" w:noHBand="0" w:noVBand="1"/>
       </w:tblPr>
@@ -11408,7 +11373,7 @@
     </w:p>
     <w:tbl>
       <w:tblPr>
-        <w:tblStyle w:val="Grilledutableau"/>
+        <w:tblStyle w:val="TableGrid"/>
         <w:tblW w:w="0" w:type="auto"/>
         <w:tblLook w:val="04A0" w:firstRow="1" w:lastRow="0" w:firstColumn="1" w:lastColumn="0" w:noHBand="0" w:noVBand="1"/>
       </w:tblPr>
@@ -11667,7 +11632,7 @@
     </w:p>
     <w:tbl>
       <w:tblPr>
-        <w:tblStyle w:val="Grilledutableau"/>
+        <w:tblStyle w:val="TableGrid"/>
         <w:tblW w:w="0" w:type="auto"/>
         <w:tblLook w:val="04A0" w:firstRow="1" w:lastRow="0" w:firstColumn="1" w:lastColumn="0" w:noHBand="0" w:noVBand="1"/>
       </w:tblPr>
@@ -12334,7 +12299,7 @@
     </w:p>
     <w:p>
       <w:pPr>
-        <w:pStyle w:val="Paragraphedeliste"/>
+        <w:pStyle w:val="ListParagraph"/>
         <w:numPr>
           <w:ilvl w:val="0"/>
           <w:numId w:val="2"/>
@@ -12366,7 +12331,7 @@
     </w:p>
     <w:p>
       <w:pPr>
-        <w:pStyle w:val="Paragraphedeliste"/>
+        <w:pStyle w:val="ListParagraph"/>
         <w:numPr>
           <w:ilvl w:val="0"/>
           <w:numId w:val="2"/>
@@ -12392,7 +12357,7 @@
     </w:p>
     <w:p>
       <w:pPr>
-        <w:pStyle w:val="Paragraphedeliste"/>
+        <w:pStyle w:val="ListParagraph"/>
         <w:numPr>
           <w:ilvl w:val="0"/>
           <w:numId w:val="2"/>
@@ -12436,7 +12401,7 @@
     </w:p>
     <w:p>
       <w:pPr>
-        <w:pStyle w:val="Paragraphedeliste"/>
+        <w:pStyle w:val="ListParagraph"/>
         <w:numPr>
           <w:ilvl w:val="0"/>
           <w:numId w:val="2"/>
@@ -12594,7 +12559,7 @@
       </w:r>
       <w:r>
         <w:rPr>
-          <w:rStyle w:val="Appelnotedebasdep"/>
+          <w:rStyle w:val="FootnoteReference"/>
           <w:rFonts w:ascii="Times New Roman" w:hAnsi="Times New Roman" w:cs="Times New Roman"/>
         </w:rPr>
         <w:footnoteReference w:id="12"/>
@@ -12651,7 +12616,7 @@
     </w:p>
     <w:p>
       <w:pPr>
-        <w:pStyle w:val="Paragraphedeliste"/>
+        <w:pStyle w:val="ListParagraph"/>
         <w:numPr>
           <w:ilvl w:val="0"/>
           <w:numId w:val="3"/>
@@ -12713,7 +12678,7 @@
     </w:p>
     <w:p>
       <w:pPr>
-        <w:pStyle w:val="Paragraphedeliste"/>
+        <w:pStyle w:val="ListParagraph"/>
         <w:numPr>
           <w:ilvl w:val="0"/>
           <w:numId w:val="3"/>
@@ -12848,7 +12813,7 @@
     <w:sdtContent>
       <w:p>
         <w:pPr>
-          <w:pStyle w:val="Pieddepage"/>
+          <w:pStyle w:val="Footer"/>
           <w:jc w:val="center"/>
           <w:rPr>
             <w:rFonts w:ascii="Times New Roman" w:hAnsi="Times New Roman" w:cs="Times New Roman"/>
@@ -12916,11 +12881,11 @@
   <w:footnote w:id="1">
     <w:p>
       <w:pPr>
-        <w:pStyle w:val="Notedebasdepage"/>
-      </w:pPr>
-      <w:r>
-        <w:rPr>
-          <w:rStyle w:val="Appelnotedebasdep"/>
+        <w:pStyle w:val="FootnoteText"/>
+      </w:pPr>
+      <w:r>
+        <w:rPr>
+          <w:rStyle w:val="FootnoteReference"/>
         </w:rPr>
         <w:footnoteRef/>
       </w:r>
@@ -12935,11 +12900,11 @@
   <w:footnote w:id="2">
     <w:p>
       <w:pPr>
-        <w:pStyle w:val="Notedebasdepage"/>
-      </w:pPr>
-      <w:r>
-        <w:rPr>
-          <w:rStyle w:val="Appelnotedebasdep"/>
+        <w:pStyle w:val="FootnoteText"/>
+      </w:pPr>
+      <w:r>
+        <w:rPr>
+          <w:rStyle w:val="FootnoteReference"/>
         </w:rPr>
         <w:footnoteRef/>
       </w:r>
@@ -12954,11 +12919,11 @@
   <w:footnote w:id="3">
     <w:p>
       <w:pPr>
-        <w:pStyle w:val="Notedebasdepage"/>
-      </w:pPr>
-      <w:r>
-        <w:rPr>
-          <w:rStyle w:val="Appelnotedebasdep"/>
+        <w:pStyle w:val="FootnoteText"/>
+      </w:pPr>
+      <w:r>
+        <w:rPr>
+          <w:rStyle w:val="FootnoteReference"/>
         </w:rPr>
         <w:footnoteRef/>
       </w:r>
@@ -12973,11 +12938,11 @@
   <w:footnote w:id="4">
     <w:p>
       <w:pPr>
-        <w:pStyle w:val="Notedebasdepage"/>
-      </w:pPr>
-      <w:r>
-        <w:rPr>
-          <w:rStyle w:val="Appelnotedebasdep"/>
+        <w:pStyle w:val="FootnoteText"/>
+      </w:pPr>
+      <w:r>
+        <w:rPr>
+          <w:rStyle w:val="FootnoteReference"/>
         </w:rPr>
         <w:footnoteRef/>
       </w:r>
@@ -12992,11 +12957,11 @@
   <w:footnote w:id="5">
     <w:p>
       <w:pPr>
-        <w:pStyle w:val="Notedebasdepage"/>
-      </w:pPr>
-      <w:r>
-        <w:rPr>
-          <w:rStyle w:val="Appelnotedebasdep"/>
+        <w:pStyle w:val="FootnoteText"/>
+      </w:pPr>
+      <w:r>
+        <w:rPr>
+          <w:rStyle w:val="FootnoteReference"/>
         </w:rPr>
         <w:footnoteRef/>
       </w:r>
@@ -13011,11 +12976,11 @@
   <w:footnote w:id="6">
     <w:p>
       <w:pPr>
-        <w:pStyle w:val="Notedebasdepage"/>
-      </w:pPr>
-      <w:r>
-        <w:rPr>
-          <w:rStyle w:val="Appelnotedebasdep"/>
+        <w:pStyle w:val="FootnoteText"/>
+      </w:pPr>
+      <w:r>
+        <w:rPr>
+          <w:rStyle w:val="FootnoteReference"/>
         </w:rPr>
         <w:footnoteRef/>
       </w:r>
@@ -13030,11 +12995,11 @@
   <w:footnote w:id="7">
     <w:p>
       <w:pPr>
-        <w:pStyle w:val="Notedebasdepage"/>
-      </w:pPr>
-      <w:r>
-        <w:rPr>
-          <w:rStyle w:val="Appelnotedebasdep"/>
+        <w:pStyle w:val="FootnoteText"/>
+      </w:pPr>
+      <w:r>
+        <w:rPr>
+          <w:rStyle w:val="FootnoteReference"/>
         </w:rPr>
         <w:footnoteRef/>
       </w:r>
@@ -13044,7 +13009,7 @@
       <w:hyperlink r:id="rId1" w:history="1">
         <w:r>
           <w:rPr>
-            <w:rStyle w:val="Lienhypertexte"/>
+            <w:rStyle w:val="Hyperlink"/>
           </w:rPr>
           <w:t>https://doi.org/10.1016/j.enbuild.2021.111118</w:t>
         </w:r>
@@ -13057,11 +13022,11 @@
   <w:footnote w:id="8">
     <w:p>
       <w:pPr>
-        <w:pStyle w:val="Notedebasdepage"/>
-      </w:pPr>
-      <w:r>
-        <w:rPr>
-          <w:rStyle w:val="Appelnotedebasdep"/>
+        <w:pStyle w:val="FootnoteText"/>
+      </w:pPr>
+      <w:r>
+        <w:rPr>
+          <w:rStyle w:val="FootnoteReference"/>
         </w:rPr>
         <w:footnoteRef/>
       </w:r>
@@ -13086,7 +13051,7 @@
       </w:pPr>
       <w:r>
         <w:rPr>
-          <w:rStyle w:val="Appelnotedebasdep"/>
+          <w:rStyle w:val="FootnoteReference"/>
         </w:rPr>
         <w:footnoteRef/>
       </w:r>
@@ -13096,7 +13061,7 @@
       <w:hyperlink r:id="rId2" w:history="1">
         <w:r>
           <w:rPr>
-            <w:rStyle w:val="Lienhypertexte"/>
+            <w:rStyle w:val="Hyperlink"/>
             <w:rFonts w:ascii="Times New Roman" w:hAnsi="Times New Roman" w:cs="Times New Roman"/>
           </w:rPr>
           <w:t>https://www.hydroquebec.com/data/developpement-durable/pdf/ACV-filieres-energie-electrique-sommaire.pdf</w:t>
@@ -13113,11 +13078,11 @@
   <w:footnote w:id="10">
     <w:p>
       <w:pPr>
-        <w:pStyle w:val="Notedebasdepage"/>
-      </w:pPr>
-      <w:r>
-        <w:rPr>
-          <w:rStyle w:val="Appelnotedebasdep"/>
+        <w:pStyle w:val="FootnoteText"/>
+      </w:pPr>
+      <w:r>
+        <w:rPr>
+          <w:rStyle w:val="FootnoteReference"/>
         </w:rPr>
         <w:footnoteRef/>
       </w:r>
@@ -13127,7 +13092,7 @@
       <w:hyperlink r:id="rId3" w:history="1">
         <w:r>
           <w:rPr>
-            <w:rStyle w:val="Lienhypertexte"/>
+            <w:rStyle w:val="Hyperlink"/>
           </w:rPr>
           <w:t>https://www.hydroquebec.com/residentiel/mieux-consommer/allons-nous-manquer-electricite.html</w:t>
         </w:r>
@@ -13140,11 +13105,11 @@
   <w:footnote w:id="11">
     <w:p>
       <w:pPr>
-        <w:pStyle w:val="Notedebasdepage"/>
-      </w:pPr>
-      <w:r>
-        <w:rPr>
-          <w:rStyle w:val="Appelnotedebasdep"/>
+        <w:pStyle w:val="FootnoteText"/>
+      </w:pPr>
+      <w:r>
+        <w:rPr>
+          <w:rStyle w:val="FootnoteReference"/>
         </w:rPr>
         <w:footnoteRef/>
       </w:r>
@@ -13154,7 +13119,7 @@
       <w:hyperlink r:id="rId4" w:anchor=":~:text=Defining%20energy%20justice,systems%20are%20and%20to%20whom" w:history="1">
         <w:r>
           <w:rPr>
-            <w:rStyle w:val="Lienhypertexte"/>
+            <w:rStyle w:val="Hyperlink"/>
           </w:rPr>
           <w:t>https://study-online.sussex.ac.uk/news-and-events/what-is-energy-justice/#:~:text=Defining%20energy%20justice,systems%20are%20and%20to%20whom</w:t>
         </w:r>
@@ -13170,14 +13135,14 @@
   <w:footnote w:id="12">
     <w:p>
       <w:pPr>
-        <w:pStyle w:val="Notedebasdepage"/>
+        <w:pStyle w:val="FootnoteText"/>
         <w:rPr>
           <w:lang w:val="en-CA"/>
         </w:rPr>
       </w:pPr>
       <w:r>
         <w:rPr>
-          <w:rStyle w:val="Appelnotedebasdep"/>
+          <w:rStyle w:val="FootnoteReference"/>
         </w:rPr>
         <w:footnoteRef/>
       </w:r>
@@ -14416,11 +14381,11 @@
     <w:name w:val="Normal"/>
     <w:qFormat/>
   </w:style>
-  <w:style w:type="paragraph" w:styleId="Titre1">
+  <w:style w:type="paragraph" w:styleId="Heading1">
     <w:name w:val="heading 1"/>
     <w:basedOn w:val="Normal"/>
     <w:next w:val="Normal"/>
-    <w:link w:val="Titre1Car"/>
+    <w:link w:val="Heading1Char"/>
     <w:uiPriority w:val="9"/>
     <w:qFormat/>
     <w:rsid w:val="00792F78"/>
@@ -14437,11 +14402,11 @@
       <w:szCs w:val="40"/>
     </w:rPr>
   </w:style>
-  <w:style w:type="paragraph" w:styleId="Titre2">
+  <w:style w:type="paragraph" w:styleId="Heading2">
     <w:name w:val="heading 2"/>
     <w:basedOn w:val="Normal"/>
     <w:next w:val="Normal"/>
-    <w:link w:val="Titre2Car"/>
+    <w:link w:val="Heading2Char"/>
     <w:uiPriority w:val="9"/>
     <w:semiHidden/>
     <w:unhideWhenUsed/>
@@ -14460,11 +14425,11 @@
       <w:szCs w:val="32"/>
     </w:rPr>
   </w:style>
-  <w:style w:type="paragraph" w:styleId="Titre3">
+  <w:style w:type="paragraph" w:styleId="Heading3">
     <w:name w:val="heading 3"/>
     <w:basedOn w:val="Normal"/>
     <w:next w:val="Normal"/>
-    <w:link w:val="Titre3Car"/>
+    <w:link w:val="Heading3Char"/>
     <w:uiPriority w:val="9"/>
     <w:semiHidden/>
     <w:unhideWhenUsed/>
@@ -14483,11 +14448,11 @@
       <w:szCs w:val="28"/>
     </w:rPr>
   </w:style>
-  <w:style w:type="paragraph" w:styleId="Titre4">
+  <w:style w:type="paragraph" w:styleId="Heading4">
     <w:name w:val="heading 4"/>
     <w:basedOn w:val="Normal"/>
     <w:next w:val="Normal"/>
-    <w:link w:val="Titre4Car"/>
+    <w:link w:val="Heading4Char"/>
     <w:uiPriority w:val="9"/>
     <w:semiHidden/>
     <w:unhideWhenUsed/>
@@ -14506,11 +14471,11 @@
       <w:color w:val="0F4761" w:themeColor="accent1" w:themeShade="BF"/>
     </w:rPr>
   </w:style>
-  <w:style w:type="paragraph" w:styleId="Titre5">
+  <w:style w:type="paragraph" w:styleId="Heading5">
     <w:name w:val="heading 5"/>
     <w:basedOn w:val="Normal"/>
     <w:next w:val="Normal"/>
-    <w:link w:val="Titre5Car"/>
+    <w:link w:val="Heading5Char"/>
     <w:uiPriority w:val="9"/>
     <w:semiHidden/>
     <w:unhideWhenUsed/>
@@ -14527,11 +14492,11 @@
       <w:color w:val="0F4761" w:themeColor="accent1" w:themeShade="BF"/>
     </w:rPr>
   </w:style>
-  <w:style w:type="paragraph" w:styleId="Titre6">
+  <w:style w:type="paragraph" w:styleId="Heading6">
     <w:name w:val="heading 6"/>
     <w:basedOn w:val="Normal"/>
     <w:next w:val="Normal"/>
-    <w:link w:val="Titre6Car"/>
+    <w:link w:val="Heading6Char"/>
     <w:uiPriority w:val="9"/>
     <w:semiHidden/>
     <w:unhideWhenUsed/>
@@ -14550,11 +14515,11 @@
       <w:color w:val="595959" w:themeColor="text1" w:themeTint="A6"/>
     </w:rPr>
   </w:style>
-  <w:style w:type="paragraph" w:styleId="Titre7">
+  <w:style w:type="paragraph" w:styleId="Heading7">
     <w:name w:val="heading 7"/>
     <w:basedOn w:val="Normal"/>
     <w:next w:val="Normal"/>
-    <w:link w:val="Titre7Car"/>
+    <w:link w:val="Heading7Char"/>
     <w:uiPriority w:val="9"/>
     <w:semiHidden/>
     <w:unhideWhenUsed/>
@@ -14571,11 +14536,11 @@
       <w:color w:val="595959" w:themeColor="text1" w:themeTint="A6"/>
     </w:rPr>
   </w:style>
-  <w:style w:type="paragraph" w:styleId="Titre8">
+  <w:style w:type="paragraph" w:styleId="Heading8">
     <w:name w:val="heading 8"/>
     <w:basedOn w:val="Normal"/>
     <w:next w:val="Normal"/>
-    <w:link w:val="Titre8Car"/>
+    <w:link w:val="Heading8Char"/>
     <w:uiPriority w:val="9"/>
     <w:semiHidden/>
     <w:unhideWhenUsed/>
@@ -14594,11 +14559,11 @@
       <w:color w:val="272727" w:themeColor="text1" w:themeTint="D8"/>
     </w:rPr>
   </w:style>
-  <w:style w:type="paragraph" w:styleId="Titre9">
+  <w:style w:type="paragraph" w:styleId="Heading9">
     <w:name w:val="heading 9"/>
     <w:basedOn w:val="Normal"/>
     <w:next w:val="Normal"/>
-    <w:link w:val="Titre9Car"/>
+    <w:link w:val="Heading9Char"/>
     <w:uiPriority w:val="9"/>
     <w:semiHidden/>
     <w:unhideWhenUsed/>
@@ -14615,13 +14580,13 @@
       <w:color w:val="272727" w:themeColor="text1" w:themeTint="D8"/>
     </w:rPr>
   </w:style>
-  <w:style w:type="character" w:default="1" w:styleId="Policepardfaut">
+  <w:style w:type="character" w:default="1" w:styleId="DefaultParagraphFont">
     <w:name w:val="Default Paragraph Font"/>
     <w:uiPriority w:val="1"/>
     <w:semiHidden/>
     <w:unhideWhenUsed/>
   </w:style>
-  <w:style w:type="table" w:default="1" w:styleId="TableauNormal">
+  <w:style w:type="table" w:default="1" w:styleId="TableNormal">
     <w:name w:val="Normal Table"/>
     <w:uiPriority w:val="99"/>
     <w:semiHidden/>
@@ -14636,16 +14601,16 @@
       </w:tblCellMar>
     </w:tblPr>
   </w:style>
-  <w:style w:type="numbering" w:default="1" w:styleId="Aucuneliste">
+  <w:style w:type="numbering" w:default="1" w:styleId="NoList">
     <w:name w:val="No List"/>
     <w:uiPriority w:val="99"/>
     <w:semiHidden/>
     <w:unhideWhenUsed/>
   </w:style>
-  <w:style w:type="character" w:customStyle="1" w:styleId="Titre1Car">
-    <w:name w:val="Titre 1 Car"/>
-    <w:basedOn w:val="Policepardfaut"/>
-    <w:link w:val="Titre1"/>
+  <w:style w:type="character" w:customStyle="1" w:styleId="Heading1Char">
+    <w:name w:val="Heading 1 Char"/>
+    <w:basedOn w:val="DefaultParagraphFont"/>
+    <w:link w:val="Heading1"/>
     <w:uiPriority w:val="9"/>
     <w:rsid w:val="00792F78"/>
     <w:rPr>
@@ -14655,10 +14620,10 @@
       <w:szCs w:val="40"/>
     </w:rPr>
   </w:style>
-  <w:style w:type="character" w:customStyle="1" w:styleId="Titre2Car">
-    <w:name w:val="Titre 2 Car"/>
-    <w:basedOn w:val="Policepardfaut"/>
-    <w:link w:val="Titre2"/>
+  <w:style w:type="character" w:customStyle="1" w:styleId="Heading2Char">
+    <w:name w:val="Heading 2 Char"/>
+    <w:basedOn w:val="DefaultParagraphFont"/>
+    <w:link w:val="Heading2"/>
     <w:uiPriority w:val="9"/>
     <w:semiHidden/>
     <w:rsid w:val="00792F78"/>
@@ -14669,10 +14634,10 @@
       <w:szCs w:val="32"/>
     </w:rPr>
   </w:style>
-  <w:style w:type="character" w:customStyle="1" w:styleId="Titre3Car">
-    <w:name w:val="Titre 3 Car"/>
-    <w:basedOn w:val="Policepardfaut"/>
-    <w:link w:val="Titre3"/>
+  <w:style w:type="character" w:customStyle="1" w:styleId="Heading3Char">
+    <w:name w:val="Heading 3 Char"/>
+    <w:basedOn w:val="DefaultParagraphFont"/>
+    <w:link w:val="Heading3"/>
     <w:uiPriority w:val="9"/>
     <w:semiHidden/>
     <w:rsid w:val="00792F78"/>
@@ -14683,10 +14648,10 @@
       <w:szCs w:val="28"/>
     </w:rPr>
   </w:style>
-  <w:style w:type="character" w:customStyle="1" w:styleId="Titre4Car">
-    <w:name w:val="Titre 4 Car"/>
-    <w:basedOn w:val="Policepardfaut"/>
-    <w:link w:val="Titre4"/>
+  <w:style w:type="character" w:customStyle="1" w:styleId="Heading4Char">
+    <w:name w:val="Heading 4 Char"/>
+    <w:basedOn w:val="DefaultParagraphFont"/>
+    <w:link w:val="Heading4"/>
     <w:uiPriority w:val="9"/>
     <w:semiHidden/>
     <w:rsid w:val="00792F78"/>
@@ -14697,10 +14662,10 @@
       <w:color w:val="0F4761" w:themeColor="accent1" w:themeShade="BF"/>
     </w:rPr>
   </w:style>
-  <w:style w:type="character" w:customStyle="1" w:styleId="Titre5Car">
-    <w:name w:val="Titre 5 Car"/>
-    <w:basedOn w:val="Policepardfaut"/>
-    <w:link w:val="Titre5"/>
+  <w:style w:type="character" w:customStyle="1" w:styleId="Heading5Char">
+    <w:name w:val="Heading 5 Char"/>
+    <w:basedOn w:val="DefaultParagraphFont"/>
+    <w:link w:val="Heading5"/>
     <w:uiPriority w:val="9"/>
     <w:semiHidden/>
     <w:rsid w:val="00792F78"/>
@@ -14709,10 +14674,10 @@
       <w:color w:val="0F4761" w:themeColor="accent1" w:themeShade="BF"/>
     </w:rPr>
   </w:style>
-  <w:style w:type="character" w:customStyle="1" w:styleId="Titre6Car">
-    <w:name w:val="Titre 6 Car"/>
-    <w:basedOn w:val="Policepardfaut"/>
-    <w:link w:val="Titre6"/>
+  <w:style w:type="character" w:customStyle="1" w:styleId="Heading6Char">
+    <w:name w:val="Heading 6 Char"/>
+    <w:basedOn w:val="DefaultParagraphFont"/>
+    <w:link w:val="Heading6"/>
     <w:uiPriority w:val="9"/>
     <w:semiHidden/>
     <w:rsid w:val="00792F78"/>
@@ -14723,10 +14688,10 @@
       <w:color w:val="595959" w:themeColor="text1" w:themeTint="A6"/>
     </w:rPr>
   </w:style>
-  <w:style w:type="character" w:customStyle="1" w:styleId="Titre7Car">
-    <w:name w:val="Titre 7 Car"/>
-    <w:basedOn w:val="Policepardfaut"/>
-    <w:link w:val="Titre7"/>
+  <w:style w:type="character" w:customStyle="1" w:styleId="Heading7Char">
+    <w:name w:val="Heading 7 Char"/>
+    <w:basedOn w:val="DefaultParagraphFont"/>
+    <w:link w:val="Heading7"/>
     <w:uiPriority w:val="9"/>
     <w:semiHidden/>
     <w:rsid w:val="00792F78"/>
@@ -14735,10 +14700,10 @@
       <w:color w:val="595959" w:themeColor="text1" w:themeTint="A6"/>
     </w:rPr>
   </w:style>
-  <w:style w:type="character" w:customStyle="1" w:styleId="Titre8Car">
-    <w:name w:val="Titre 8 Car"/>
-    <w:basedOn w:val="Policepardfaut"/>
-    <w:link w:val="Titre8"/>
+  <w:style w:type="character" w:customStyle="1" w:styleId="Heading8Char">
+    <w:name w:val="Heading 8 Char"/>
+    <w:basedOn w:val="DefaultParagraphFont"/>
+    <w:link w:val="Heading8"/>
     <w:uiPriority w:val="9"/>
     <w:semiHidden/>
     <w:rsid w:val="00792F78"/>
@@ -14749,10 +14714,10 @@
       <w:color w:val="272727" w:themeColor="text1" w:themeTint="D8"/>
     </w:rPr>
   </w:style>
-  <w:style w:type="character" w:customStyle="1" w:styleId="Titre9Car">
-    <w:name w:val="Titre 9 Car"/>
-    <w:basedOn w:val="Policepardfaut"/>
-    <w:link w:val="Titre9"/>
+  <w:style w:type="character" w:customStyle="1" w:styleId="Heading9Char">
+    <w:name w:val="Heading 9 Char"/>
+    <w:basedOn w:val="DefaultParagraphFont"/>
+    <w:link w:val="Heading9"/>
     <w:uiPriority w:val="9"/>
     <w:semiHidden/>
     <w:rsid w:val="00792F78"/>
@@ -14761,11 +14726,11 @@
       <w:color w:val="272727" w:themeColor="text1" w:themeTint="D8"/>
     </w:rPr>
   </w:style>
-  <w:style w:type="paragraph" w:styleId="Titre">
+  <w:style w:type="paragraph" w:styleId="Title">
     <w:name w:val="Title"/>
     <w:basedOn w:val="Normal"/>
     <w:next w:val="Normal"/>
-    <w:link w:val="TitreCar"/>
+    <w:link w:val="TitleChar"/>
     <w:uiPriority w:val="10"/>
     <w:qFormat/>
     <w:rsid w:val="00792F78"/>
@@ -14781,10 +14746,10 @@
       <w:szCs w:val="56"/>
     </w:rPr>
   </w:style>
-  <w:style w:type="character" w:customStyle="1" w:styleId="TitreCar">
-    <w:name w:val="Titre Car"/>
-    <w:basedOn w:val="Policepardfaut"/>
-    <w:link w:val="Titre"/>
+  <w:style w:type="character" w:customStyle="1" w:styleId="TitleChar">
+    <w:name w:val="Title Char"/>
+    <w:basedOn w:val="DefaultParagraphFont"/>
+    <w:link w:val="Title"/>
     <w:uiPriority w:val="10"/>
     <w:rsid w:val="00792F78"/>
     <w:rPr>
@@ -14795,11 +14760,11 @@
       <w:szCs w:val="56"/>
     </w:rPr>
   </w:style>
-  <w:style w:type="paragraph" w:styleId="Sous-titre">
+  <w:style w:type="paragraph" w:styleId="Subtitle">
     <w:name w:val="Subtitle"/>
     <w:basedOn w:val="Normal"/>
     <w:next w:val="Normal"/>
-    <w:link w:val="Sous-titreCar"/>
+    <w:link w:val="SubtitleChar"/>
     <w:uiPriority w:val="11"/>
     <w:qFormat/>
     <w:rsid w:val="00792F78"/>
@@ -14816,10 +14781,10 @@
       <w:szCs w:val="28"/>
     </w:rPr>
   </w:style>
-  <w:style w:type="character" w:customStyle="1" w:styleId="Sous-titreCar">
-    <w:name w:val="Sous-titre Car"/>
-    <w:basedOn w:val="Policepardfaut"/>
-    <w:link w:val="Sous-titre"/>
+  <w:style w:type="character" w:customStyle="1" w:styleId="SubtitleChar">
+    <w:name w:val="Subtitle Char"/>
+    <w:basedOn w:val="DefaultParagraphFont"/>
+    <w:link w:val="Subtitle"/>
     <w:uiPriority w:val="11"/>
     <w:rsid w:val="00792F78"/>
     <w:rPr>
@@ -14830,11 +14795,11 @@
       <w:szCs w:val="28"/>
     </w:rPr>
   </w:style>
-  <w:style w:type="paragraph" w:styleId="Citation">
+  <w:style w:type="paragraph" w:styleId="Quote">
     <w:name w:val="Quote"/>
     <w:basedOn w:val="Normal"/>
     <w:next w:val="Normal"/>
-    <w:link w:val="CitationCar"/>
+    <w:link w:val="QuoteChar"/>
     <w:uiPriority w:val="29"/>
     <w:qFormat/>
     <w:rsid w:val="00792F78"/>
@@ -14848,10 +14813,10 @@
       <w:color w:val="404040" w:themeColor="text1" w:themeTint="BF"/>
     </w:rPr>
   </w:style>
-  <w:style w:type="character" w:customStyle="1" w:styleId="CitationCar">
-    <w:name w:val="Citation Car"/>
-    <w:basedOn w:val="Policepardfaut"/>
-    <w:link w:val="Citation"/>
+  <w:style w:type="character" w:customStyle="1" w:styleId="QuoteChar">
+    <w:name w:val="Quote Char"/>
+    <w:basedOn w:val="DefaultParagraphFont"/>
+    <w:link w:val="Quote"/>
     <w:uiPriority w:val="29"/>
     <w:rsid w:val="00792F78"/>
     <w:rPr>
@@ -14860,7 +14825,7 @@
       <w:color w:val="404040" w:themeColor="text1" w:themeTint="BF"/>
     </w:rPr>
   </w:style>
-  <w:style w:type="paragraph" w:styleId="Paragraphedeliste">
+  <w:style w:type="paragraph" w:styleId="ListParagraph">
     <w:name w:val="List Paragraph"/>
     <w:basedOn w:val="Normal"/>
     <w:uiPriority w:val="34"/>
@@ -14871,9 +14836,9 @@
       <w:contextualSpacing/>
     </w:pPr>
   </w:style>
-  <w:style w:type="character" w:styleId="Accentuationintense">
+  <w:style w:type="character" w:styleId="IntenseEmphasis">
     <w:name w:val="Intense Emphasis"/>
-    <w:basedOn w:val="Policepardfaut"/>
+    <w:basedOn w:val="DefaultParagraphFont"/>
     <w:uiPriority w:val="21"/>
     <w:qFormat/>
     <w:rsid w:val="00792F78"/>
@@ -14883,11 +14848,11 @@
       <w:color w:val="0F4761" w:themeColor="accent1" w:themeShade="BF"/>
     </w:rPr>
   </w:style>
-  <w:style w:type="paragraph" w:styleId="Citationintense">
+  <w:style w:type="paragraph" w:styleId="IntenseQuote">
     <w:name w:val="Intense Quote"/>
     <w:basedOn w:val="Normal"/>
     <w:next w:val="Normal"/>
-    <w:link w:val="CitationintenseCar"/>
+    <w:link w:val="IntenseQuoteChar"/>
     <w:uiPriority w:val="30"/>
     <w:qFormat/>
     <w:rsid w:val="00792F78"/>
@@ -14906,10 +14871,10 @@
       <w:color w:val="0F4761" w:themeColor="accent1" w:themeShade="BF"/>
     </w:rPr>
   </w:style>
-  <w:style w:type="character" w:customStyle="1" w:styleId="CitationintenseCar">
-    <w:name w:val="Citation intense Car"/>
-    <w:basedOn w:val="Policepardfaut"/>
-    <w:link w:val="Citationintense"/>
+  <w:style w:type="character" w:customStyle="1" w:styleId="IntenseQuoteChar">
+    <w:name w:val="Intense Quote Char"/>
+    <w:basedOn w:val="DefaultParagraphFont"/>
+    <w:link w:val="IntenseQuote"/>
     <w:uiPriority w:val="30"/>
     <w:rsid w:val="00792F78"/>
     <w:rPr>
@@ -14918,9 +14883,9 @@
       <w:color w:val="0F4761" w:themeColor="accent1" w:themeShade="BF"/>
     </w:rPr>
   </w:style>
-  <w:style w:type="character" w:styleId="Rfrenceintense">
+  <w:style w:type="character" w:styleId="IntenseReference">
     <w:name w:val="Intense Reference"/>
-    <w:basedOn w:val="Policepardfaut"/>
+    <w:basedOn w:val="DefaultParagraphFont"/>
     <w:uiPriority w:val="32"/>
     <w:qFormat/>
     <w:rsid w:val="00792F78"/>
@@ -14932,10 +14897,10 @@
       <w:spacing w:val="5"/>
     </w:rPr>
   </w:style>
-  <w:style w:type="paragraph" w:styleId="Notedebasdepage">
+  <w:style w:type="paragraph" w:styleId="FootnoteText">
     <w:name w:val="footnote text"/>
     <w:basedOn w:val="Normal"/>
-    <w:link w:val="NotedebasdepageCar"/>
+    <w:link w:val="FootnoteTextChar"/>
     <w:uiPriority w:val="99"/>
     <w:semiHidden/>
     <w:unhideWhenUsed/>
@@ -14948,10 +14913,10 @@
       <w:szCs w:val="20"/>
     </w:rPr>
   </w:style>
-  <w:style w:type="character" w:customStyle="1" w:styleId="NotedebasdepageCar">
-    <w:name w:val="Note de bas de page Car"/>
-    <w:basedOn w:val="Policepardfaut"/>
-    <w:link w:val="Notedebasdepage"/>
+  <w:style w:type="character" w:customStyle="1" w:styleId="FootnoteTextChar">
+    <w:name w:val="Footnote Text Char"/>
+    <w:basedOn w:val="DefaultParagraphFont"/>
+    <w:link w:val="FootnoteText"/>
     <w:uiPriority w:val="99"/>
     <w:semiHidden/>
     <w:rsid w:val="00F64E33"/>
@@ -14960,9 +14925,9 @@
       <w:szCs w:val="20"/>
     </w:rPr>
   </w:style>
-  <w:style w:type="character" w:styleId="Appelnotedebasdep">
+  <w:style w:type="character" w:styleId="FootnoteReference">
     <w:name w:val="footnote reference"/>
-    <w:basedOn w:val="Policepardfaut"/>
+    <w:basedOn w:val="DefaultParagraphFont"/>
     <w:uiPriority w:val="99"/>
     <w:semiHidden/>
     <w:unhideWhenUsed/>
@@ -14971,9 +14936,9 @@
       <w:vertAlign w:val="superscript"/>
     </w:rPr>
   </w:style>
-  <w:style w:type="character" w:styleId="Lienhypertexte">
+  <w:style w:type="character" w:styleId="Hyperlink">
     <w:name w:val="Hyperlink"/>
-    <w:basedOn w:val="Policepardfaut"/>
+    <w:basedOn w:val="DefaultParagraphFont"/>
     <w:uiPriority w:val="99"/>
     <w:unhideWhenUsed/>
     <w:rsid w:val="00206194"/>
@@ -14982,9 +14947,9 @@
       <w:u w:val="single"/>
     </w:rPr>
   </w:style>
-  <w:style w:type="character" w:styleId="Mentionnonrsolue">
+  <w:style w:type="character" w:styleId="UnresolvedMention">
     <w:name w:val="Unresolved Mention"/>
-    <w:basedOn w:val="Policepardfaut"/>
+    <w:basedOn w:val="DefaultParagraphFont"/>
     <w:uiPriority w:val="99"/>
     <w:semiHidden/>
     <w:unhideWhenUsed/>
@@ -14994,10 +14959,10 @@
       <w:shd w:val="clear" w:color="auto" w:fill="E1DFDD"/>
     </w:rPr>
   </w:style>
-  <w:style w:type="paragraph" w:styleId="En-tte">
+  <w:style w:type="paragraph" w:styleId="Header">
     <w:name w:val="header"/>
     <w:basedOn w:val="Normal"/>
-    <w:link w:val="En-tteCar"/>
+    <w:link w:val="HeaderChar"/>
     <w:uiPriority w:val="99"/>
     <w:unhideWhenUsed/>
     <w:rsid w:val="0074381A"/>
@@ -15009,17 +14974,17 @@
       <w:spacing w:after="0" w:line="240" w:lineRule="auto"/>
     </w:pPr>
   </w:style>
-  <w:style w:type="character" w:customStyle="1" w:styleId="En-tteCar">
-    <w:name w:val="En-tête Car"/>
-    <w:basedOn w:val="Policepardfaut"/>
-    <w:link w:val="En-tte"/>
+  <w:style w:type="character" w:customStyle="1" w:styleId="HeaderChar">
+    <w:name w:val="Header Char"/>
+    <w:basedOn w:val="DefaultParagraphFont"/>
+    <w:link w:val="Header"/>
     <w:uiPriority w:val="99"/>
     <w:rsid w:val="0074381A"/>
   </w:style>
-  <w:style w:type="paragraph" w:styleId="Pieddepage">
+  <w:style w:type="paragraph" w:styleId="Footer">
     <w:name w:val="footer"/>
     <w:basedOn w:val="Normal"/>
-    <w:link w:val="PieddepageCar"/>
+    <w:link w:val="FooterChar"/>
     <w:uiPriority w:val="99"/>
     <w:unhideWhenUsed/>
     <w:rsid w:val="0074381A"/>
@@ -15031,16 +14996,16 @@
       <w:spacing w:after="0" w:line="240" w:lineRule="auto"/>
     </w:pPr>
   </w:style>
-  <w:style w:type="character" w:customStyle="1" w:styleId="PieddepageCar">
-    <w:name w:val="Pied de page Car"/>
-    <w:basedOn w:val="Policepardfaut"/>
-    <w:link w:val="Pieddepage"/>
+  <w:style w:type="character" w:customStyle="1" w:styleId="FooterChar">
+    <w:name w:val="Footer Char"/>
+    <w:basedOn w:val="DefaultParagraphFont"/>
+    <w:link w:val="Footer"/>
     <w:uiPriority w:val="99"/>
     <w:rsid w:val="0074381A"/>
   </w:style>
-  <w:style w:type="table" w:styleId="Grilledutableau">
+  <w:style w:type="table" w:styleId="TableGrid">
     <w:name w:val="Table Grid"/>
-    <w:basedOn w:val="TableauNormal"/>
+    <w:basedOn w:val="TableNormal"/>
     <w:uiPriority w:val="39"/>
     <w:rsid w:val="00207A06"/>
     <w:pPr>
@@ -15080,9 +15045,9 @@
       <w14:ligatures w14:val="none"/>
     </w:rPr>
   </w:style>
-  <w:style w:type="character" w:styleId="lev">
+  <w:style w:type="character" w:styleId="Strong">
     <w:name w:val="Strong"/>
-    <w:basedOn w:val="Policepardfaut"/>
+    <w:basedOn w:val="DefaultParagraphFont"/>
     <w:uiPriority w:val="22"/>
     <w:qFormat/>
     <w:rsid w:val="00813F85"/>
@@ -15091,9 +15056,9 @@
       <w:bCs/>
     </w:rPr>
   </w:style>
-  <w:style w:type="character" w:styleId="Textedelespacerserv">
+  <w:style w:type="character" w:styleId="PlaceholderText">
     <w:name w:val="Placeholder Text"/>
-    <w:basedOn w:val="Policepardfaut"/>
+    <w:basedOn w:val="DefaultParagraphFont"/>
     <w:uiPriority w:val="99"/>
     <w:semiHidden/>
     <w:rsid w:val="00271E4C"/>

</xml_diff>